<commit_message>
Updated charter with Eric's suggestions
</commit_message>
<xml_diff>
--- a/CATME-Team-Charter.docx
+++ b/CATME-Team-Charter.docx
@@ -934,11 +934,7 @@
             <w:dataBinding w:prefixMappings="xmlns:ns0='http://schemas.openxmlformats.org/officeDocument/2006/extended-properties' " w:xpath="/ns0:Properties[1]/ns0:Manager[1]" w:storeItemID="{6668398D-A668-4E3E-A5EB-62B293D839F1}"/>
             <w:text/>
           </w:sdtPr>
-          <w:sdtEndPr>
-            <w:rPr>
-              <w:color w:val="808080" w:themeColor="background1" w:themeShade="80"/>
-            </w:rPr>
-          </w:sdtEndPr>
+          <w:sdtEndPr/>
           <w:sdtContent>
             <w:tc>
               <w:tcPr>
@@ -1345,7 +1341,13 @@
                   <w:rPr>
                     <w:rFonts w:ascii="Verdana" w:hAnsi="Verdana"/>
                   </w:rPr>
-                  <w:t xml:space="preserve">Wide technical expertise/familiarity (Java, </w:t>
+                  <w:t>Experience with several technologies</w:t>
+                </w:r>
+                <w:r>
+                  <w:rPr>
+                    <w:rFonts w:ascii="Verdana" w:hAnsi="Verdana"/>
+                  </w:rPr>
+                  <w:t xml:space="preserve"> (Java, </w:t>
                 </w:r>
                 <w:proofErr w:type="spellStart"/>
                 <w:r>
@@ -1359,7 +1361,15 @@
                   <w:rPr>
                     <w:rFonts w:ascii="Verdana" w:hAnsi="Verdana"/>
                   </w:rPr>
-                  <w:t>, Node.js, several front-end JS frameworks, C#, Python, etc.); User-centered design experience</w:t>
+                  <w:t xml:space="preserve">, Node.js, several front-end JS </w:t>
+                </w:r>
+                <w:bookmarkStart w:id="0" w:name="_GoBack"/>
+                <w:bookmarkEnd w:id="0"/>
+                <w:r>
+                  <w:rPr>
+                    <w:rFonts w:ascii="Verdana" w:hAnsi="Verdana"/>
+                  </w:rPr>
+                  <w:t>frameworks, C#, Python, etc.); User-centered design experience</w:t>
                 </w:r>
               </w:p>
             </w:tc>
@@ -2635,8 +2645,6 @@
             </w:rPr>
             <w:t xml:space="preserve"> as a whole</w:t>
           </w:r>
-          <w:bookmarkStart w:id="0" w:name="_GoBack"/>
-          <w:bookmarkEnd w:id="0"/>
           <w:r>
             <w:rPr>
               <w:rFonts w:ascii="Verdana" w:hAnsi="Verdana"/>
@@ -6884,6 +6892,7 @@
     <w:rsid w:val="00810B85"/>
     <w:rsid w:val="009063D2"/>
     <w:rsid w:val="009C4FBA"/>
+    <w:rsid w:val="00AC7FA0"/>
     <w:rsid w:val="00B2192C"/>
     <w:rsid w:val="00B940C9"/>
     <w:rsid w:val="00C34836"/>
@@ -10854,7 +10863,7 @@
 </file>
 
 <file path=customXml/itemProps2.xml><?xml version="1.0" encoding="utf-8"?>
-<ds:datastoreItem xmlns:ds="http://schemas.openxmlformats.org/officeDocument/2006/customXml" ds:itemID="{465E9BCE-5D4B-4C62-9884-60006D8FDAB8}">
+<ds:datastoreItem xmlns:ds="http://schemas.openxmlformats.org/officeDocument/2006/customXml" ds:itemID="{906C1E53-F154-4C7A-8CCB-6A74367C8D85}">
   <ds:schemaRefs>
     <ds:schemaRef ds:uri="http://schemas.openxmlformats.org/officeDocument/2006/bibliography"/>
   </ds:schemaRefs>

</xml_diff>